<commit_message>
Problem & Discussion of the bckgrnd , Data and solution of the problem
</commit_message>
<xml_diff>
--- a/Data and Solution of the problem.docx
+++ b/Data and Solution of the problem.docx
@@ -1944,7 +1944,27 @@
           <w:szCs w:val="24"/>
           <w:shd w:val="clear" w:color="auto" w:fill="FFFFFF"/>
         </w:rPr>
-        <w:t xml:space="preserve">This is a critical problem that happened globally so the only solution suggested by the experts to practice social distancing and to </w:t>
+        <w:t xml:space="preserve">This is a critical problem that happened globally so the only solution suggested by the experts to </w:t>
+      </w:r>
+      <w:r>
+        <w:rPr>
+          <w:rFonts w:ascii="Arial" w:hAnsi="Arial" w:cs="Arial"/>
+          <w:color w:val="1F1F1F"/>
+          <w:sz w:val="24"/>
+          <w:szCs w:val="24"/>
+          <w:shd w:val="clear" w:color="auto" w:fill="FFFFFF"/>
+        </w:rPr>
+        <w:t>maintain</w:t>
+      </w:r>
+      <w:r>
+        <w:rPr>
+          <w:rFonts w:ascii="Arial" w:hAnsi="Arial" w:cs="Arial"/>
+          <w:color w:val="1F1F1F"/>
+          <w:sz w:val="24"/>
+          <w:szCs w:val="24"/>
+          <w:shd w:val="clear" w:color="auto" w:fill="FFFFFF"/>
+        </w:rPr>
+        <w:t xml:space="preserve"> social distancing and to </w:t>
       </w:r>
       <w:r>
         <w:rPr>
@@ -2130,7 +2150,37 @@
           <w:szCs w:val="24"/>
           <w:shd w:val="clear" w:color="auto" w:fill="FFFFFF"/>
         </w:rPr>
-        <w:t>The government should observe serious measures to handle the situation by maintaining required number of hospitals and medical facilities for the severely and critically ill patients infected by the disease. Currently, whatever number of hospitals and health facilities are there should be dedicated mostly to take care of above Covid-19 patients until unless there is an emergency of some serious illness is there.</w:t>
+        <w:t xml:space="preserve">The government should observe serious measures to handle the situation by maintaining required number of hospitals and medical facilities for the severely and critically ill patients infected by the disease. Currently, whatever number of hospitals and health facilities are there should be dedicated mostly to take care of above Covid-19 patients until unless there is an emergency of some </w:t>
+      </w:r>
+      <w:r>
+        <w:rPr>
+          <w:rFonts w:ascii="Arial" w:hAnsi="Arial" w:cs="Arial"/>
+          <w:color w:val="1F1F1F"/>
+          <w:sz w:val="24"/>
+          <w:szCs w:val="24"/>
+          <w:shd w:val="clear" w:color="auto" w:fill="FFFFFF"/>
+        </w:rPr>
+        <w:t xml:space="preserve">other </w:t>
+      </w:r>
+      <w:r>
+        <w:rPr>
+          <w:rFonts w:ascii="Arial" w:hAnsi="Arial" w:cs="Arial"/>
+          <w:color w:val="1F1F1F"/>
+          <w:sz w:val="24"/>
+          <w:szCs w:val="24"/>
+          <w:shd w:val="clear" w:color="auto" w:fill="FFFFFF"/>
+        </w:rPr>
+        <w:t>serious illness</w:t>
+      </w:r>
+      <w:r>
+        <w:rPr>
+          <w:rFonts w:ascii="Arial" w:hAnsi="Arial" w:cs="Arial"/>
+          <w:color w:val="1F1F1F"/>
+          <w:sz w:val="24"/>
+          <w:szCs w:val="24"/>
+          <w:shd w:val="clear" w:color="auto" w:fill="FFFFFF"/>
+        </w:rPr>
+        <w:t>.</w:t>
       </w:r>
     </w:p>
     <w:p>
@@ -3360,7 +3410,7 @@
 </file>
 
 <file path=customXml/itemProps1.xml><?xml version="1.0" encoding="utf-8"?>
-<ds:datastoreItem xmlns:ds="http://schemas.openxmlformats.org/officeDocument/2006/customXml" ds:itemID="{60828667-4A27-4A6D-A931-6A50275DAFE3}">
+<ds:datastoreItem xmlns:ds="http://schemas.openxmlformats.org/officeDocument/2006/customXml" ds:itemID="{2247CCAD-1074-4C9E-BBE0-E06E9C9E02A5}">
   <ds:schemaRefs>
     <ds:schemaRef ds:uri="http://schemas.openxmlformats.org/officeDocument/2006/bibliography"/>
   </ds:schemaRefs>

</xml_diff>